<commit_message>
added burmester Ps till Ps 117 at start of vespers
</commit_message>
<xml_diff>
--- a/Psalms/098.docx
+++ b/Psalms/098.docx
@@ -1,6 +1,6 @@
 
 <file path=word/document.xml><?xml version="1.0" encoding="utf-8"?>
-<w:document xmlns:wpc="http://schemas.microsoft.com/office/word/2010/wordprocessingCanvas" xmlns:cx="http://schemas.microsoft.com/office/drawing/2014/chartex" xmlns:cx1="http://schemas.microsoft.com/office/drawing/2015/9/8/chartex" xmlns:cx2="http://schemas.microsoft.com/office/drawing/2015/10/21/chartex" xmlns:cx3="http://schemas.microsoft.com/office/drawing/2016/5/9/chartex" xmlns:cx4="http://schemas.microsoft.com/office/drawing/2016/5/10/chartex" xmlns:cx5="http://schemas.microsoft.com/office/drawing/2016/5/11/chartex" xmlns:cx6="http://schemas.microsoft.com/office/drawing/2016/5/12/chartex" xmlns:cx7="http://schemas.microsoft.com/office/drawing/2016/5/13/chartex" xmlns:cx8="http://schemas.microsoft.com/office/drawing/2016/5/14/chartex" xmlns:mc="http://schemas.openxmlformats.org/markup-compatibility/2006" xmlns:aink="http://schemas.microsoft.com/office/drawing/2016/ink" xmlns:am3d="http://schemas.microsoft.com/office/drawing/2017/model3d" xmlns:o="urn:schemas-microsoft-com:office:office" xmlns:r="http://schemas.openxmlformats.org/officeDocument/2006/relationships" xmlns:m="http://schemas.openxmlformats.org/officeDocument/2006/math" xmlns:v="urn:schemas-microsoft-com:vml" xmlns:wp14="http://schemas.microsoft.com/office/word/2010/wordprocessingDrawing" xmlns:wp="http://schemas.openxmlformats.org/drawingml/2006/wordprocessingDrawing" xmlns:w10="urn:schemas-microsoft-com:office:word" xmlns:w="http://schemas.openxmlformats.org/wordprocessingml/2006/main" xmlns:w14="http://schemas.microsoft.com/office/word/2010/wordml" xmlns:w15="http://schemas.microsoft.com/office/word/2012/wordml" xmlns:w16cid="http://schemas.microsoft.com/office/word/2016/wordml/cid" xmlns:w16se="http://schemas.microsoft.com/office/word/2015/wordml/symex" xmlns:wpg="http://schemas.microsoft.com/office/word/2010/wordprocessingGroup" xmlns:wpi="http://schemas.microsoft.com/office/word/2010/wordprocessingInk" xmlns:wne="http://schemas.microsoft.com/office/word/2006/wordml" xmlns:wps="http://schemas.microsoft.com/office/word/2010/wordprocessingShape" mc:Ignorable="w14 w15 w16se w16cid wp14">
+<w:document xmlns:wpc="http://schemas.microsoft.com/office/word/2010/wordprocessingCanvas" xmlns:cx="http://schemas.microsoft.com/office/drawing/2014/chartex" xmlns:cx1="http://schemas.microsoft.com/office/drawing/2015/9/8/chartex" xmlns:mc="http://schemas.openxmlformats.org/markup-compatibility/2006" xmlns:o="urn:schemas-microsoft-com:office:office" xmlns:r="http://schemas.openxmlformats.org/officeDocument/2006/relationships" xmlns:m="http://schemas.openxmlformats.org/officeDocument/2006/math" xmlns:v="urn:schemas-microsoft-com:vml" xmlns:wp14="http://schemas.microsoft.com/office/word/2010/wordprocessingDrawing" xmlns:wp="http://schemas.openxmlformats.org/drawingml/2006/wordprocessingDrawing" xmlns:w10="urn:schemas-microsoft-com:office:word" xmlns:w="http://schemas.openxmlformats.org/wordprocessingml/2006/main" xmlns:w14="http://schemas.microsoft.com/office/word/2010/wordml" xmlns:w15="http://schemas.microsoft.com/office/word/2012/wordml" xmlns:w16se="http://schemas.microsoft.com/office/word/2015/wordml/symex" xmlns:wpg="http://schemas.microsoft.com/office/word/2010/wordprocessingGroup" xmlns:wpi="http://schemas.microsoft.com/office/word/2010/wordprocessingInk" xmlns:wne="http://schemas.microsoft.com/office/word/2006/wordml" xmlns:wps="http://schemas.microsoft.com/office/word/2010/wordprocessingShape" mc:Ignorable="w14 w15 w16se wp14">
   <w:body>
     <w:p>
       <w:pPr>
@@ -60,13 +60,23 @@
           <w:tcPr>
             <w:tcW w:w="388" w:type="pct"/>
           </w:tcPr>
-          <w:p/>
+          <w:p>
+            <w:r>
+              <w:t>Burmester</w:t>
+            </w:r>
+          </w:p>
         </w:tc>
         <w:tc>
           <w:tcPr>
             <w:tcW w:w="388" w:type="pct"/>
           </w:tcPr>
-          <w:p/>
+          <w:p>
+            <w:r>
+              <w:t>Burmester-modernized</w:t>
+            </w:r>
+            <w:bookmarkStart w:id="0" w:name="_GoBack"/>
+            <w:bookmarkEnd w:id="0"/>
+          </w:p>
         </w:tc>
         <w:tc>
           <w:tcPr>
@@ -139,15 +149,7 @@
               <w:pStyle w:val="Rubric"/>
             </w:pPr>
             <w:r>
-              <w:t xml:space="preserve">1 (A Psalm </w:t>
-            </w:r>
-            <w:proofErr w:type="gramStart"/>
-            <w:r>
-              <w:t>By</w:t>
-            </w:r>
-            <w:proofErr w:type="gramEnd"/>
-            <w:r>
-              <w:t xml:space="preserve"> David)</w:t>
+              <w:t>1 (A Psalm By David)</w:t>
             </w:r>
           </w:p>
           <w:p>
@@ -221,15 +223,7 @@
               <w:pStyle w:val="EngIndEnd"/>
             </w:pPr>
             <w:r>
-              <w:t xml:space="preserve">A Psalm. Pertaining to </w:t>
-            </w:r>
-            <w:proofErr w:type="spellStart"/>
-            <w:r>
-              <w:t>Dauid</w:t>
-            </w:r>
-            <w:proofErr w:type="spellEnd"/>
-            <w:r>
-              <w:t>.</w:t>
+              <w:t>A Psalm. Pertaining to Dauid.</w:t>
             </w:r>
           </w:p>
         </w:tc>
@@ -381,15 +375,7 @@
               <w:t>peoples</w:t>
             </w:r>
             <w:r>
-              <w:t xml:space="preserve"> rage: He Who </w:t>
-            </w:r>
-            <w:proofErr w:type="spellStart"/>
-            <w:r>
-              <w:t>sitteth</w:t>
-            </w:r>
-            <w:proofErr w:type="spellEnd"/>
-            <w:r>
-              <w:t xml:space="preserve"> upon the Cherubim; let the earth be moved.</w:t>
+              <w:t xml:space="preserve"> rage: He Who sitteth upon the Cherubim; let the earth be moved.</w:t>
             </w:r>
           </w:p>
         </w:tc>
@@ -425,15 +411,7 @@
           </w:tcPr>
           <w:p>
             <w:r>
-              <w:t xml:space="preserve">THE Lord is King, be the peoples never so impatient; He that </w:t>
-            </w:r>
-            <w:proofErr w:type="spellStart"/>
-            <w:r>
-              <w:t>sitteth</w:t>
-            </w:r>
-            <w:proofErr w:type="spellEnd"/>
-            <w:r>
-              <w:t xml:space="preserve"> upon the Cherubim, be the earth never so</w:t>
+              <w:t>THE Lord is King, be the peoples never so impatient; He that sitteth upon the Cherubim, be the earth never so</w:t>
             </w:r>
             <w:r>
               <w:t xml:space="preserve"> </w:t>
@@ -460,15 +438,7 @@
               <w:pStyle w:val="EngIndEnd"/>
             </w:pPr>
             <w:r>
-              <w:t xml:space="preserve">He who sits upon the </w:t>
-            </w:r>
-            <w:proofErr w:type="spellStart"/>
-            <w:r>
-              <w:t>cheroubin</w:t>
-            </w:r>
-            <w:proofErr w:type="spellEnd"/>
-            <w:r>
-              <w:t>—let the earth shake!</w:t>
+              <w:t>He who sits upon the cheroubin—let the earth shake!</w:t>
             </w:r>
           </w:p>
         </w:tc>
@@ -839,15 +809,7 @@
           </w:tcPr>
           <w:p>
             <w:r>
-              <w:t xml:space="preserve">Let them confess His </w:t>
-            </w:r>
-            <w:proofErr w:type="gramStart"/>
-            <w:r>
-              <w:t>great</w:t>
-            </w:r>
-            <w:proofErr w:type="gramEnd"/>
-            <w:r>
-              <w:t xml:space="preserve"> Name, for it is fearful and holy.</w:t>
+              <w:t>Let them confess His great Name, for it is fearful and holy.</w:t>
             </w:r>
           </w:p>
         </w:tc>
@@ -857,15 +819,7 @@
           </w:tcPr>
           <w:p>
             <w:r>
-              <w:t xml:space="preserve">Let them confess His </w:t>
-            </w:r>
-            <w:proofErr w:type="gramStart"/>
-            <w:r>
-              <w:t>great</w:t>
-            </w:r>
-            <w:proofErr w:type="gramEnd"/>
-            <w:r>
-              <w:t xml:space="preserve"> Name, for it is fearful and holy.</w:t>
+              <w:t>Let them confess His great Name, for it is fearful and holy.</w:t>
             </w:r>
           </w:p>
         </w:tc>
@@ -875,15 +829,7 @@
           </w:tcPr>
           <w:p>
             <w:r>
-              <w:t xml:space="preserve">Let them confess His </w:t>
-            </w:r>
-            <w:proofErr w:type="gramStart"/>
-            <w:r>
-              <w:t>great</w:t>
-            </w:r>
-            <w:proofErr w:type="gramEnd"/>
-            <w:r>
-              <w:t xml:space="preserve"> Name; for It is fearful and holy.</w:t>
+              <w:t>Let them confess His great Name; for It is fearful and holy.</w:t>
             </w:r>
           </w:p>
         </w:tc>
@@ -1000,15 +946,7 @@
             </w:pPr>
             <w:r>
               <w:lastRenderedPageBreak/>
-              <w:t xml:space="preserve">4 The King’s </w:t>
-            </w:r>
-            <w:proofErr w:type="spellStart"/>
-            <w:r>
-              <w:t>honour</w:t>
-            </w:r>
-            <w:proofErr w:type="spellEnd"/>
-            <w:r>
-              <w:t xml:space="preserve"> loves justice;</w:t>
+              <w:t>4 The King’s honour loves justice;</w:t>
             </w:r>
           </w:p>
           <w:p>
@@ -1037,81 +975,73 @@
             </w:pPr>
             <w:r>
               <w:tab/>
-              <w:t xml:space="preserve">judgment and </w:t>
-            </w:r>
-            <w:proofErr w:type="gramStart"/>
-            <w:r>
-              <w:t>justice</w:t>
-            </w:r>
-            <w:proofErr w:type="gramEnd"/>
+              <w:t xml:space="preserve">judgment and justice </w:t>
+            </w:r>
+            <w:r>
+              <w:t>You</w:t>
+            </w:r>
             <w:r>
               <w:t xml:space="preserve"> </w:t>
             </w:r>
             <w:r>
+              <w:t>have</w:t>
+            </w:r>
+            <w:r>
+              <w:t xml:space="preserve"> wrought in Jacob.</w:t>
+            </w:r>
+          </w:p>
+          <w:p>
+            <w:pPr>
+              <w:pStyle w:val="CoptIndEnd"/>
+            </w:pPr>
+          </w:p>
+        </w:tc>
+        <w:tc>
+          <w:tcPr>
+            <w:tcW w:w="518" w:type="pct"/>
+          </w:tcPr>
+          <w:p>
+            <w:pPr>
+              <w:pStyle w:val="EnglishHangNoCoptic"/>
+            </w:pPr>
+            <w:r>
+              <w:t>4 The King’s honour loves justice;</w:t>
+            </w:r>
+          </w:p>
+          <w:p>
+            <w:pPr>
+              <w:pStyle w:val="EnglishHangNoCoptic"/>
+            </w:pPr>
+            <w:r>
+              <w:tab/>
+            </w:r>
+            <w:r>
               <w:t>You</w:t>
             </w:r>
             <w:r>
               <w:t xml:space="preserve"> </w:t>
             </w:r>
             <w:r>
-              <w:t>have</w:t>
-            </w:r>
-            <w:r>
-              <w:t xml:space="preserve"> wrought in Jacob.</w:t>
-            </w:r>
-          </w:p>
-          <w:p>
-            <w:pPr>
-              <w:pStyle w:val="CoptIndEnd"/>
-            </w:pPr>
-          </w:p>
-        </w:tc>
-        <w:tc>
-          <w:tcPr>
-            <w:tcW w:w="518" w:type="pct"/>
-          </w:tcPr>
-          <w:p>
-            <w:pPr>
-              <w:pStyle w:val="EnglishHangNoCoptic"/>
-            </w:pPr>
-            <w:r>
-              <w:t>4 The King’s honour loves justice;</w:t>
-            </w:r>
-          </w:p>
-          <w:p>
-            <w:pPr>
-              <w:pStyle w:val="EnglishHangNoCoptic"/>
+              <w:t>provided uprightness</w:t>
+            </w:r>
+            <w:r>
+              <w:rPr>
+                <w:rStyle w:val="FootnoteReference"/>
+              </w:rPr>
+              <w:footnoteReference w:id="4"/>
+            </w:r>
+            <w:r>
+              <w:t>;</w:t>
+            </w:r>
+          </w:p>
+          <w:p>
+            <w:pPr>
+              <w:pStyle w:val="EnglishHangEndNoCoptic"/>
             </w:pPr>
             <w:r>
               <w:tab/>
             </w:r>
             <w:r>
-              <w:t>You</w:t>
-            </w:r>
-            <w:r>
-              <w:t xml:space="preserve"> </w:t>
-            </w:r>
-            <w:r>
-              <w:t>provided uprightness</w:t>
-            </w:r>
-            <w:r>
-              <w:rPr>
-                <w:rStyle w:val="FootnoteReference"/>
-              </w:rPr>
-              <w:footnoteReference w:id="4"/>
-            </w:r>
-            <w:r>
-              <w:t>;</w:t>
-            </w:r>
-          </w:p>
-          <w:p>
-            <w:pPr>
-              <w:pStyle w:val="EnglishHangEndNoCoptic"/>
-            </w:pPr>
-            <w:r>
-              <w:tab/>
-            </w:r>
-            <w:r>
               <w:t xml:space="preserve">You execute </w:t>
             </w:r>
             <w:r>
@@ -1130,23 +1060,7 @@
           </w:tcPr>
           <w:p>
             <w:r>
-              <w:t xml:space="preserve">And the </w:t>
-            </w:r>
-            <w:proofErr w:type="spellStart"/>
-            <w:r>
-              <w:t>honour</w:t>
-            </w:r>
-            <w:proofErr w:type="spellEnd"/>
-            <w:r>
-              <w:t xml:space="preserve"> of a king loveth judgement. Thou, </w:t>
-            </w:r>
-            <w:proofErr w:type="gramStart"/>
-            <w:r>
-              <w:t>Thou</w:t>
-            </w:r>
-            <w:proofErr w:type="gramEnd"/>
-            <w:r>
-              <w:t xml:space="preserve"> hast prepared those (things) which are equitable: judgment and righteousness Thou hast performed in Jacob.</w:t>
+              <w:t>And the honour of a king loveth judgement. Thou, Thou hast prepared those (things) which are equitable: judgment and righteousness Thou hast performed in Jacob.</w:t>
             </w:r>
           </w:p>
         </w:tc>
@@ -1156,23 +1070,7 @@
           </w:tcPr>
           <w:p>
             <w:r>
-              <w:t xml:space="preserve">And the </w:t>
-            </w:r>
-            <w:proofErr w:type="spellStart"/>
-            <w:r>
-              <w:t>honour</w:t>
-            </w:r>
-            <w:proofErr w:type="spellEnd"/>
-            <w:r>
-              <w:t xml:space="preserve"> of a king loves judgment. You, </w:t>
-            </w:r>
-            <w:proofErr w:type="gramStart"/>
-            <w:r>
-              <w:t>You</w:t>
-            </w:r>
-            <w:proofErr w:type="gramEnd"/>
-            <w:r>
-              <w:t xml:space="preserve"> have prepared those things which are equitable: judgement and righteousness You have performed in Jacob.</w:t>
+              <w:t>And the honour of a king loves judgment. You, You have prepared those things which are equitable: judgement and righteousness You have performed in Jacob.</w:t>
             </w:r>
           </w:p>
         </w:tc>
@@ -1182,15 +1080,7 @@
           </w:tcPr>
           <w:p>
             <w:r>
-              <w:t xml:space="preserve">And the </w:t>
-            </w:r>
-            <w:proofErr w:type="spellStart"/>
-            <w:r>
-              <w:t>honour</w:t>
-            </w:r>
-            <w:proofErr w:type="spellEnd"/>
-            <w:r>
-              <w:t xml:space="preserve"> of the King loves judgement; Thou hast prepared uprightness: judgement and righteousness Thou hast performed in Jacob.  </w:t>
+              <w:t xml:space="preserve">And the honour of the King loves judgement; Thou hast prepared uprightness: judgement and righteousness Thou hast performed in Jacob.  </w:t>
             </w:r>
           </w:p>
         </w:tc>
@@ -1206,15 +1096,7 @@
           </w:tcPr>
           <w:p>
             <w:r>
-              <w:t xml:space="preserve">And the King’s honor loveth judgment; Thou hast prepared justice, </w:t>
-            </w:r>
-            <w:proofErr w:type="gramStart"/>
-            <w:r>
-              <w:t>Thou</w:t>
-            </w:r>
-            <w:proofErr w:type="gramEnd"/>
-            <w:r>
-              <w:t xml:space="preserve"> hast executed judgment and righteousness in Jacob.</w:t>
+              <w:t>And the King’s honor loveth judgment; Thou hast prepared justice, Thou hast executed judgment and righteousness in Jacob.</w:t>
             </w:r>
           </w:p>
           <w:p/>
@@ -1258,15 +1140,7 @@
               <w:pStyle w:val="EngIndEnd"/>
             </w:pPr>
             <w:r>
-              <w:t xml:space="preserve">and righteousness in </w:t>
-            </w:r>
-            <w:proofErr w:type="spellStart"/>
-            <w:r>
-              <w:t>Iakob</w:t>
-            </w:r>
-            <w:proofErr w:type="spellEnd"/>
-            <w:r>
-              <w:t>.</w:t>
+              <w:t>and righteousness in Iakob.</w:t>
             </w:r>
           </w:p>
         </w:tc>
@@ -1758,29 +1632,16 @@
             <w:pPr>
               <w:pStyle w:val="EngIndEnd"/>
             </w:pPr>
-            <w:proofErr w:type="spellStart"/>
-            <w:r>
-              <w:t>Moyses</w:t>
-            </w:r>
-            <w:proofErr w:type="spellEnd"/>
-            <w:r>
-              <w:t xml:space="preserve"> and Aaron were among his priests,</w:t>
-            </w:r>
-          </w:p>
-          <w:p>
-            <w:pPr>
-              <w:pStyle w:val="EngIndEnd"/>
-            </w:pPr>
-            <w:r>
-              <w:t xml:space="preserve">and </w:t>
-            </w:r>
-            <w:proofErr w:type="spellStart"/>
-            <w:r>
-              <w:t>Samouel</w:t>
-            </w:r>
-            <w:proofErr w:type="spellEnd"/>
-            <w:r>
-              <w:t xml:space="preserve"> among those who called on his name.</w:t>
+            <w:r>
+              <w:t>Moyses and Aaron were among his priests,</w:t>
+            </w:r>
+          </w:p>
+          <w:p>
+            <w:pPr>
+              <w:pStyle w:val="EngIndEnd"/>
+            </w:pPr>
+            <w:r>
+              <w:t>and Samouel among those who called on his name.</w:t>
             </w:r>
           </w:p>
           <w:p>
@@ -1995,15 +1856,7 @@
               <w:t>pillar</w:t>
             </w:r>
             <w:r>
-              <w:t xml:space="preserve"> of </w:t>
-            </w:r>
-            <w:proofErr w:type="gramStart"/>
-            <w:r>
-              <w:t>cloud</w:t>
-            </w:r>
-            <w:proofErr w:type="gramEnd"/>
-            <w:r>
-              <w:t xml:space="preserve"> He </w:t>
+              <w:t xml:space="preserve"> of cloud He </w:t>
             </w:r>
             <w:r>
               <w:lastRenderedPageBreak/>
@@ -2027,15 +1880,7 @@
           <w:p>
             <w:r>
               <w:lastRenderedPageBreak/>
-              <w:t xml:space="preserve">In a pillar of </w:t>
-            </w:r>
-            <w:proofErr w:type="gramStart"/>
-            <w:r>
-              <w:t>cloud</w:t>
-            </w:r>
-            <w:proofErr w:type="gramEnd"/>
-            <w:r>
-              <w:t xml:space="preserve"> He </w:t>
+              <w:t xml:space="preserve">In a pillar of cloud He </w:t>
             </w:r>
             <w:r>
               <w:lastRenderedPageBreak/>
@@ -2050,15 +1895,7 @@
           <w:p>
             <w:r>
               <w:lastRenderedPageBreak/>
-              <w:t xml:space="preserve">in a pillar of </w:t>
-            </w:r>
-            <w:proofErr w:type="gramStart"/>
-            <w:r>
-              <w:t>cloud</w:t>
-            </w:r>
-            <w:proofErr w:type="gramEnd"/>
-            <w:r>
-              <w:t xml:space="preserve"> He was </w:t>
+              <w:t xml:space="preserve">in a pillar of cloud He was </w:t>
             </w:r>
             <w:r>
               <w:lastRenderedPageBreak/>
@@ -2078,15 +1915,7 @@
           </w:tcPr>
           <w:p>
             <w:r>
-              <w:t xml:space="preserve">He </w:t>
-            </w:r>
-            <w:proofErr w:type="spellStart"/>
-            <w:r>
-              <w:t>spake</w:t>
-            </w:r>
-            <w:proofErr w:type="spellEnd"/>
-            <w:r>
-              <w:t xml:space="preserve"> unto them out of the </w:t>
+              <w:t xml:space="preserve">He spake unto them out of the </w:t>
             </w:r>
             <w:r>
               <w:lastRenderedPageBreak/>
@@ -2246,11 +2075,9 @@
               <w:lastRenderedPageBreak/>
               <w:t xml:space="preserve">8 O Lord our God, </w:t>
             </w:r>
-            <w:proofErr w:type="gramStart"/>
             <w:r>
               <w:t>You</w:t>
             </w:r>
-            <w:proofErr w:type="gramEnd"/>
             <w:r>
               <w:t xml:space="preserve"> </w:t>
             </w:r>
@@ -2385,31 +2212,7 @@
           </w:tcPr>
           <w:p>
             <w:r>
-              <w:t xml:space="preserve">Lord, our God, </w:t>
-            </w:r>
-            <w:proofErr w:type="gramStart"/>
-            <w:r>
-              <w:t>Thou</w:t>
-            </w:r>
-            <w:proofErr w:type="gramEnd"/>
-            <w:r>
-              <w:t xml:space="preserve"> </w:t>
-            </w:r>
-            <w:proofErr w:type="spellStart"/>
-            <w:r>
-              <w:t>wast</w:t>
-            </w:r>
-            <w:proofErr w:type="spellEnd"/>
-            <w:r>
-              <w:t xml:space="preserve"> hearkening to them. God, Thou </w:t>
-            </w:r>
-            <w:proofErr w:type="spellStart"/>
-            <w:r>
-              <w:t>wast</w:t>
-            </w:r>
-            <w:proofErr w:type="spellEnd"/>
-            <w:r>
-              <w:t xml:space="preserve"> for them a forgiver and an avenger of all their doings.</w:t>
+              <w:t>Lord, our God, Thou wast hearkening to them. God, Thou wast for them a forgiver and an avenger of all their doings.</w:t>
             </w:r>
           </w:p>
         </w:tc>
@@ -2419,23 +2222,7 @@
           </w:tcPr>
           <w:p>
             <w:r>
-              <w:t xml:space="preserve">Lord, our God, </w:t>
-            </w:r>
-            <w:proofErr w:type="gramStart"/>
-            <w:r>
-              <w:t>You</w:t>
-            </w:r>
-            <w:proofErr w:type="gramEnd"/>
-            <w:r>
-              <w:t xml:space="preserve"> were listening to them. God, </w:t>
-            </w:r>
-            <w:proofErr w:type="gramStart"/>
-            <w:r>
-              <w:t>You</w:t>
-            </w:r>
-            <w:proofErr w:type="gramEnd"/>
-            <w:r>
-              <w:t xml:space="preserve"> were for them a forgiver and an avenger of all their works.</w:t>
+              <w:t>Lord, our God, You were listening to them. God, You were for them a forgiver and an avenger of all their works.</w:t>
             </w:r>
           </w:p>
         </w:tc>
@@ -2445,23 +2232,7 @@
           </w:tcPr>
           <w:p>
             <w:r>
-              <w:t xml:space="preserve">O Lord our God, </w:t>
-            </w:r>
-            <w:proofErr w:type="gramStart"/>
-            <w:r>
-              <w:t>Thou</w:t>
-            </w:r>
-            <w:proofErr w:type="gramEnd"/>
-            <w:r>
-              <w:t xml:space="preserve"> </w:t>
-            </w:r>
-            <w:proofErr w:type="spellStart"/>
-            <w:r>
-              <w:t>wast</w:t>
-            </w:r>
-            <w:proofErr w:type="spellEnd"/>
-            <w:r>
-              <w:t xml:space="preserve"> hearkening to them: Thou, O God, hast become unto them, a forgiver and an avenger of all their works.</w:t>
+              <w:t>O Lord our God, Thou wast hearkening to them: Thou, O God, hast become unto them, a forgiver and an avenger of all their works.</w:t>
             </w:r>
           </w:p>
         </w:tc>
@@ -2477,23 +2248,7 @@
           </w:tcPr>
           <w:p>
             <w:r>
-              <w:t xml:space="preserve">O Lord our God, Thou </w:t>
-            </w:r>
-            <w:proofErr w:type="spellStart"/>
-            <w:r>
-              <w:t>heardest</w:t>
-            </w:r>
-            <w:proofErr w:type="spellEnd"/>
-            <w:r>
-              <w:t xml:space="preserve"> them; O God, Thou </w:t>
-            </w:r>
-            <w:proofErr w:type="spellStart"/>
-            <w:r>
-              <w:t>wast</w:t>
-            </w:r>
-            <w:proofErr w:type="spellEnd"/>
-            <w:r>
-              <w:t xml:space="preserve"> merciful unto them, and vengeful unto all their provocations.</w:t>
+              <w:t>O Lord our God, Thou heardest them; O God, Thou wast merciful unto them, and vengeful unto all their provocations.</w:t>
             </w:r>
           </w:p>
         </w:tc>
@@ -2535,23 +2290,7 @@
               <w:pStyle w:val="EngIndEnd"/>
             </w:pPr>
             <w:r>
-              <w:t xml:space="preserve">O Lord our God, thou </w:t>
-            </w:r>
-            <w:proofErr w:type="spellStart"/>
-            <w:r>
-              <w:t>heardest</w:t>
-            </w:r>
-            <w:proofErr w:type="spellEnd"/>
-            <w:r>
-              <w:t xml:space="preserve"> them; O God, thou </w:t>
-            </w:r>
-            <w:proofErr w:type="spellStart"/>
-            <w:r>
-              <w:t>becamest</w:t>
-            </w:r>
-            <w:proofErr w:type="spellEnd"/>
-            <w:r>
-              <w:t xml:space="preserve"> propitious to them, though thou didst take vengeance on all their devices.</w:t>
+              <w:t>O Lord our God, thou heardest them; O God, thou becamest propitious to them, though thou didst take vengeance on all their devices.</w:t>
             </w:r>
           </w:p>
         </w:tc>
@@ -2723,8 +2462,6 @@
             <w:r>
               <w:t>holy mountain</w:t>
             </w:r>
-            <w:bookmarkStart w:id="0" w:name="_GoBack"/>
-            <w:bookmarkEnd w:id="0"/>
             <w:r>
               <w:t>, for the Lord, our God, is holy.</w:t>
             </w:r>
@@ -2901,7 +2638,7 @@
 </file>
 
 <file path=word/endnotes.xml><?xml version="1.0" encoding="utf-8"?>
-<w:endnotes xmlns:wpc="http://schemas.microsoft.com/office/word/2010/wordprocessingCanvas" xmlns:cx="http://schemas.microsoft.com/office/drawing/2014/chartex" xmlns:cx1="http://schemas.microsoft.com/office/drawing/2015/9/8/chartex" xmlns:cx2="http://schemas.microsoft.com/office/drawing/2015/10/21/chartex" xmlns:cx3="http://schemas.microsoft.com/office/drawing/2016/5/9/chartex" xmlns:cx4="http://schemas.microsoft.com/office/drawing/2016/5/10/chartex" xmlns:cx5="http://schemas.microsoft.com/office/drawing/2016/5/11/chartex" xmlns:cx6="http://schemas.microsoft.com/office/drawing/2016/5/12/chartex" xmlns:cx7="http://schemas.microsoft.com/office/drawing/2016/5/13/chartex" xmlns:cx8="http://schemas.microsoft.com/office/drawing/2016/5/14/chartex" xmlns:mc="http://schemas.openxmlformats.org/markup-compatibility/2006" xmlns:aink="http://schemas.microsoft.com/office/drawing/2016/ink" xmlns:am3d="http://schemas.microsoft.com/office/drawing/2017/model3d" xmlns:o="urn:schemas-microsoft-com:office:office" xmlns:r="http://schemas.openxmlformats.org/officeDocument/2006/relationships" xmlns:m="http://schemas.openxmlformats.org/officeDocument/2006/math" xmlns:v="urn:schemas-microsoft-com:vml" xmlns:wp14="http://schemas.microsoft.com/office/word/2010/wordprocessingDrawing" xmlns:wp="http://schemas.openxmlformats.org/drawingml/2006/wordprocessingDrawing" xmlns:w10="urn:schemas-microsoft-com:office:word" xmlns:w="http://schemas.openxmlformats.org/wordprocessingml/2006/main" xmlns:w14="http://schemas.microsoft.com/office/word/2010/wordml" xmlns:w15="http://schemas.microsoft.com/office/word/2012/wordml" xmlns:w16cid="http://schemas.microsoft.com/office/word/2016/wordml/cid" xmlns:w16se="http://schemas.microsoft.com/office/word/2015/wordml/symex" xmlns:wpg="http://schemas.microsoft.com/office/word/2010/wordprocessingGroup" xmlns:wpi="http://schemas.microsoft.com/office/word/2010/wordprocessingInk" xmlns:wne="http://schemas.microsoft.com/office/word/2006/wordml" xmlns:wps="http://schemas.microsoft.com/office/word/2010/wordprocessingShape" mc:Ignorable="w14 w15 w16se w16cid wp14">
+<w:endnotes xmlns:wpc="http://schemas.microsoft.com/office/word/2010/wordprocessingCanvas" xmlns:cx="http://schemas.microsoft.com/office/drawing/2014/chartex" xmlns:cx1="http://schemas.microsoft.com/office/drawing/2015/9/8/chartex" xmlns:mc="http://schemas.openxmlformats.org/markup-compatibility/2006" xmlns:o="urn:schemas-microsoft-com:office:office" xmlns:r="http://schemas.openxmlformats.org/officeDocument/2006/relationships" xmlns:m="http://schemas.openxmlformats.org/officeDocument/2006/math" xmlns:v="urn:schemas-microsoft-com:vml" xmlns:wp14="http://schemas.microsoft.com/office/word/2010/wordprocessingDrawing" xmlns:wp="http://schemas.openxmlformats.org/drawingml/2006/wordprocessingDrawing" xmlns:w10="urn:schemas-microsoft-com:office:word" xmlns:w="http://schemas.openxmlformats.org/wordprocessingml/2006/main" xmlns:w14="http://schemas.microsoft.com/office/word/2010/wordml" xmlns:w15="http://schemas.microsoft.com/office/word/2012/wordml" xmlns:w16se="http://schemas.microsoft.com/office/word/2015/wordml/symex" xmlns:wpg="http://schemas.microsoft.com/office/word/2010/wordprocessingGroup" xmlns:wpi="http://schemas.microsoft.com/office/word/2010/wordprocessingInk" xmlns:wne="http://schemas.microsoft.com/office/word/2006/wordml" xmlns:wps="http://schemas.microsoft.com/office/word/2010/wordprocessingShape" mc:Ignorable="w14 w15 w16se wp14">
   <w:endnote w:type="separator" w:id="-1">
     <w:p>
       <w:pPr>
@@ -2926,7 +2663,7 @@
 </file>
 
 <file path=word/footnotes.xml><?xml version="1.0" encoding="utf-8"?>
-<w:footnotes xmlns:wpc="http://schemas.microsoft.com/office/word/2010/wordprocessingCanvas" xmlns:cx="http://schemas.microsoft.com/office/drawing/2014/chartex" xmlns:cx1="http://schemas.microsoft.com/office/drawing/2015/9/8/chartex" xmlns:cx2="http://schemas.microsoft.com/office/drawing/2015/10/21/chartex" xmlns:cx3="http://schemas.microsoft.com/office/drawing/2016/5/9/chartex" xmlns:cx4="http://schemas.microsoft.com/office/drawing/2016/5/10/chartex" xmlns:cx5="http://schemas.microsoft.com/office/drawing/2016/5/11/chartex" xmlns:cx6="http://schemas.microsoft.com/office/drawing/2016/5/12/chartex" xmlns:cx7="http://schemas.microsoft.com/office/drawing/2016/5/13/chartex" xmlns:cx8="http://schemas.microsoft.com/office/drawing/2016/5/14/chartex" xmlns:mc="http://schemas.openxmlformats.org/markup-compatibility/2006" xmlns:aink="http://schemas.microsoft.com/office/drawing/2016/ink" xmlns:am3d="http://schemas.microsoft.com/office/drawing/2017/model3d" xmlns:o="urn:schemas-microsoft-com:office:office" xmlns:r="http://schemas.openxmlformats.org/officeDocument/2006/relationships" xmlns:m="http://schemas.openxmlformats.org/officeDocument/2006/math" xmlns:v="urn:schemas-microsoft-com:vml" xmlns:wp14="http://schemas.microsoft.com/office/word/2010/wordprocessingDrawing" xmlns:wp="http://schemas.openxmlformats.org/drawingml/2006/wordprocessingDrawing" xmlns:w10="urn:schemas-microsoft-com:office:word" xmlns:w="http://schemas.openxmlformats.org/wordprocessingml/2006/main" xmlns:w14="http://schemas.microsoft.com/office/word/2010/wordml" xmlns:w15="http://schemas.microsoft.com/office/word/2012/wordml" xmlns:w16cid="http://schemas.microsoft.com/office/word/2016/wordml/cid" xmlns:w16se="http://schemas.microsoft.com/office/word/2015/wordml/symex" xmlns:wpg="http://schemas.microsoft.com/office/word/2010/wordprocessingGroup" xmlns:wpi="http://schemas.microsoft.com/office/word/2010/wordprocessingInk" xmlns:wne="http://schemas.microsoft.com/office/word/2006/wordml" xmlns:wps="http://schemas.microsoft.com/office/word/2010/wordprocessingShape" mc:Ignorable="w14 w15 w16se w16cid wp14">
+<w:footnotes xmlns:wpc="http://schemas.microsoft.com/office/word/2010/wordprocessingCanvas" xmlns:cx="http://schemas.microsoft.com/office/drawing/2014/chartex" xmlns:cx1="http://schemas.microsoft.com/office/drawing/2015/9/8/chartex" xmlns:mc="http://schemas.openxmlformats.org/markup-compatibility/2006" xmlns:o="urn:schemas-microsoft-com:office:office" xmlns:r="http://schemas.openxmlformats.org/officeDocument/2006/relationships" xmlns:m="http://schemas.openxmlformats.org/officeDocument/2006/math" xmlns:v="urn:schemas-microsoft-com:vml" xmlns:wp14="http://schemas.microsoft.com/office/word/2010/wordprocessingDrawing" xmlns:wp="http://schemas.openxmlformats.org/drawingml/2006/wordprocessingDrawing" xmlns:w10="urn:schemas-microsoft-com:office:word" xmlns:w="http://schemas.openxmlformats.org/wordprocessingml/2006/main" xmlns:w14="http://schemas.microsoft.com/office/word/2010/wordml" xmlns:w15="http://schemas.microsoft.com/office/word/2012/wordml" xmlns:w16se="http://schemas.microsoft.com/office/word/2015/wordml/symex" xmlns:wpg="http://schemas.microsoft.com/office/word/2010/wordprocessingGroup" xmlns:wpi="http://schemas.microsoft.com/office/word/2010/wordprocessingInk" xmlns:wne="http://schemas.microsoft.com/office/word/2006/wordml" xmlns:wps="http://schemas.microsoft.com/office/word/2010/wordprocessingShape" mc:Ignorable="w14 w15 w16se wp14">
   <w:footnote w:type="separator" w:id="-1">
     <w:p>
       <w:pPr>
@@ -3063,7 +2800,7 @@
 </file>
 
 <file path=word/styles.xml><?xml version="1.0" encoding="utf-8"?>
-<w:styles xmlns:mc="http://schemas.openxmlformats.org/markup-compatibility/2006" xmlns:r="http://schemas.openxmlformats.org/officeDocument/2006/relationships" xmlns:w="http://schemas.openxmlformats.org/wordprocessingml/2006/main" xmlns:w14="http://schemas.microsoft.com/office/word/2010/wordml" xmlns:w15="http://schemas.microsoft.com/office/word/2012/wordml" xmlns:w16cid="http://schemas.microsoft.com/office/word/2016/wordml/cid" xmlns:w16se="http://schemas.microsoft.com/office/word/2015/wordml/symex" mc:Ignorable="w14 w15 w16se w16cid">
+<w:styles xmlns:mc="http://schemas.openxmlformats.org/markup-compatibility/2006" xmlns:r="http://schemas.openxmlformats.org/officeDocument/2006/relationships" xmlns:w="http://schemas.openxmlformats.org/wordprocessingml/2006/main" xmlns:w14="http://schemas.microsoft.com/office/word/2010/wordml" xmlns:w15="http://schemas.microsoft.com/office/word/2012/wordml" xmlns:w16se="http://schemas.microsoft.com/office/word/2015/wordml/symex" mc:Ignorable="w14 w15 w16se">
   <w:docDefaults>
     <w:rPrDefault>
       <w:rPr>
@@ -3079,7 +2816,7 @@
       </w:pPr>
     </w:pPrDefault>
   </w:docDefaults>
-  <w:latentStyles w:defLockedState="0" w:defUIPriority="99" w:defSemiHidden="0" w:defUnhideWhenUsed="0" w:defQFormat="0" w:count="375">
+  <w:latentStyles w:defLockedState="0" w:defUIPriority="99" w:defSemiHidden="0" w:defUnhideWhenUsed="0" w:defQFormat="0" w:count="371">
     <w:lsdException w:name="Normal" w:uiPriority="0" w:qFormat="1"/>
     <w:lsdException w:name="heading 1" w:uiPriority="9" w:qFormat="1"/>
     <w:lsdException w:name="heading 2" w:semiHidden="1" w:uiPriority="9" w:unhideWhenUsed="1" w:qFormat="1"/>
@@ -3234,7 +2971,7 @@
     <w:lsdException w:name="Table Web 2" w:semiHidden="1" w:unhideWhenUsed="1"/>
     <w:lsdException w:name="Table Web 3" w:semiHidden="1" w:unhideWhenUsed="1"/>
     <w:lsdException w:name="Balloon Text" w:semiHidden="1" w:unhideWhenUsed="1"/>
-    <w:lsdException w:name="Table Grid" w:semiHidden="1" w:uiPriority="59" w:unhideWhenUsed="1"/>
+    <w:lsdException w:name="Table Grid" w:uiPriority="59"/>
     <w:lsdException w:name="Table Theme" w:semiHidden="1" w:unhideWhenUsed="1"/>
     <w:lsdException w:name="Placeholder Text" w:semiHidden="1"/>
     <w:lsdException w:name="No Spacing" w:uiPriority="1" w:qFormat="1"/>
@@ -3451,10 +3188,6 @@
     <w:lsdException w:name="List Table 5 Dark Accent 6" w:uiPriority="50"/>
     <w:lsdException w:name="List Table 6 Colorful Accent 6" w:uiPriority="51"/>
     <w:lsdException w:name="List Table 7 Colorful Accent 6" w:uiPriority="52"/>
-    <w:lsdException w:name="Mention" w:semiHidden="1" w:unhideWhenUsed="1"/>
-    <w:lsdException w:name="Smart Hyperlink" w:semiHidden="1" w:unhideWhenUsed="1"/>
-    <w:lsdException w:name="Hashtag" w:semiHidden="1" w:unhideWhenUsed="1"/>
-    <w:lsdException w:name="Unresolved Mention" w:semiHidden="1" w:unhideWhenUsed="1"/>
   </w:latentStyles>
   <w:style w:type="paragraph" w:default="1" w:styleId="Normal">
     <w:name w:val="Normal"/>
@@ -4429,7 +4162,7 @@
 </file>
 
 <file path=customXml/itemProps1.xml><?xml version="1.0" encoding="utf-8"?>
-<ds:datastoreItem xmlns:ds="http://schemas.openxmlformats.org/officeDocument/2006/customXml" ds:itemID="{AC7004D8-7564-41CA-981D-D227F9FD79D1}">
+<ds:datastoreItem xmlns:ds="http://schemas.openxmlformats.org/officeDocument/2006/customXml" ds:itemID="{BC2306CF-447E-4F06-AB82-0541BE17611C}">
   <ds:schemaRefs>
     <ds:schemaRef ds:uri="http://schemas.openxmlformats.org/officeDocument/2006/bibliography"/>
   </ds:schemaRefs>

</xml_diff>